<commit_message>
Fechas agregadas al plan
</commit_message>
<xml_diff>
--- a/Elaboración/Plan de Iteración 4 - Elaboracion.docx
+++ b/Elaboración/Plan de Iteración 4 - Elaboracion.docx
@@ -2168,10 +2168,7 @@
               <w:pStyle w:val="PSI-Normal"/>
             </w:pPr>
             <w:r>
-              <w:t>Análisis</w:t>
-            </w:r>
-            <w:r>
-              <w:t xml:space="preserve"> de Riesgos</w:t>
+              <w:t>Enviar mail a cliente para consultar sobre formato de Programa</w:t>
             </w:r>
           </w:p>
         </w:tc>
@@ -2184,20 +2181,20 @@
               <w:pStyle w:val="PSI-Normal"/>
             </w:pPr>
             <w:r>
+              <w:t>Fabricio González</w:t>
+            </w:r>
+          </w:p>
+        </w:tc>
+        <w:tc>
+          <w:tcPr>
+            <w:tcW w:w="1370" w:type="dxa"/>
+          </w:tcPr>
+          <w:p>
+            <w:pPr>
+              <w:pStyle w:val="PSI-Normal"/>
+            </w:pPr>
+            <w:r>
               <w:t>Francisco Estrada</w:t>
-            </w:r>
-          </w:p>
-        </w:tc>
-        <w:tc>
-          <w:tcPr>
-            <w:tcW w:w="1370" w:type="dxa"/>
-          </w:tcPr>
-          <w:p>
-            <w:pPr>
-              <w:pStyle w:val="PSI-Normal"/>
-            </w:pPr>
-            <w:r>
-              <w:t>Nicolás Sartini</w:t>
             </w:r>
           </w:p>
         </w:tc>
@@ -2210,8 +2207,9 @@
             <w:pPr>
               <w:pStyle w:val="PSI-Normal"/>
             </w:pPr>
-            <w:bookmarkStart w:id="6" w:name="_GoBack"/>
-            <w:bookmarkEnd w:id="6"/>
+            <w:r>
+              <w:t>17/10/18</w:t>
+            </w:r>
           </w:p>
         </w:tc>
         <w:tc>
@@ -2223,6 +2221,9 @@
             <w:pPr>
               <w:pStyle w:val="PSI-Normal"/>
             </w:pPr>
+            <w:r>
+              <w:t>17/10/18</w:t>
+            </w:r>
           </w:p>
         </w:tc>
       </w:tr>
@@ -2240,7 +2241,7 @@
               <w:pStyle w:val="PSI-Normal"/>
             </w:pPr>
             <w:r>
-              <w:t>Diseño Conceptual (refinación del DER)</w:t>
+              <w:t>Análisis de Riesgos</w:t>
             </w:r>
           </w:p>
         </w:tc>
@@ -2253,20 +2254,20 @@
               <w:pStyle w:val="PSI-Normal"/>
             </w:pPr>
             <w:r>
+              <w:t>Francisco Estrada</w:t>
+            </w:r>
+          </w:p>
+        </w:tc>
+        <w:tc>
+          <w:tcPr>
+            <w:tcW w:w="1370" w:type="dxa"/>
+          </w:tcPr>
+          <w:p>
+            <w:pPr>
+              <w:pStyle w:val="PSI-Normal"/>
+            </w:pPr>
+            <w:r>
               <w:t>Nicolás Sartini</w:t>
-            </w:r>
-          </w:p>
-        </w:tc>
-        <w:tc>
-          <w:tcPr>
-            <w:tcW w:w="1370" w:type="dxa"/>
-          </w:tcPr>
-          <w:p>
-            <w:pPr>
-              <w:pStyle w:val="PSI-Normal"/>
-            </w:pPr>
-            <w:r>
-              <w:t>Francisco Estrada</w:t>
             </w:r>
           </w:p>
         </w:tc>
@@ -2279,6 +2280,9 @@
             <w:pPr>
               <w:pStyle w:val="PSI-Normal"/>
             </w:pPr>
+            <w:r>
+              <w:t>17/10/18</w:t>
+            </w:r>
           </w:p>
         </w:tc>
         <w:tc>
@@ -2290,6 +2294,12 @@
             <w:pPr>
               <w:pStyle w:val="PSI-Normal"/>
             </w:pPr>
+            <w:r>
+              <w:t>24</w:t>
+            </w:r>
+            <w:r>
+              <w:t>/10/18</w:t>
+            </w:r>
           </w:p>
         </w:tc>
       </w:tr>
@@ -2307,7 +2317,7 @@
               <w:pStyle w:val="PSI-Normal"/>
             </w:pPr>
             <w:r>
-              <w:t>Acordar diseños de la BD con el otro grupo (GEF)</w:t>
+              <w:t>Diseño Conceptual (refinación del DER)</w:t>
             </w:r>
           </w:p>
         </w:tc>
@@ -2333,7 +2343,7 @@
               <w:pStyle w:val="PSI-Normal"/>
             </w:pPr>
             <w:r>
-              <w:t>----------------</w:t>
+              <w:t>Francisco Estrada</w:t>
             </w:r>
           </w:p>
         </w:tc>
@@ -2346,6 +2356,9 @@
             <w:pPr>
               <w:pStyle w:val="PSI-Normal"/>
             </w:pPr>
+            <w:r>
+              <w:t>17/10/18</w:t>
+            </w:r>
           </w:p>
         </w:tc>
         <w:tc>
@@ -2357,6 +2370,15 @@
             <w:pPr>
               <w:pStyle w:val="PSI-Normal"/>
             </w:pPr>
+            <w:r>
+              <w:t>1</w:t>
+            </w:r>
+            <w:r>
+              <w:t>8</w:t>
+            </w:r>
+            <w:r>
+              <w:t>/10/18</w:t>
+            </w:r>
           </w:p>
         </w:tc>
       </w:tr>
@@ -2374,7 +2396,7 @@
               <w:pStyle w:val="PSI-Normal"/>
             </w:pPr>
             <w:r>
-              <w:t xml:space="preserve">Diseño Lógico </w:t>
+              <w:t>Acordar diseños de la BD con el otro grupo (GEF)</w:t>
             </w:r>
           </w:p>
         </w:tc>
@@ -2387,7 +2409,7 @@
               <w:pStyle w:val="PSI-Normal"/>
             </w:pPr>
             <w:r>
-              <w:t>Francisco Estrada</w:t>
+              <w:t>Nicolás Sartini</w:t>
             </w:r>
           </w:p>
         </w:tc>
@@ -2400,7 +2422,7 @@
               <w:pStyle w:val="PSI-Normal"/>
             </w:pPr>
             <w:r>
-              <w:t>Fabricio González</w:t>
+              <w:t>----------------</w:t>
             </w:r>
           </w:p>
         </w:tc>
@@ -2413,6 +2435,15 @@
             <w:pPr>
               <w:pStyle w:val="PSI-Normal"/>
             </w:pPr>
+            <w:r>
+              <w:t>1</w:t>
+            </w:r>
+            <w:r>
+              <w:t>8</w:t>
+            </w:r>
+            <w:r>
+              <w:t>/10/18</w:t>
+            </w:r>
           </w:p>
         </w:tc>
         <w:tc>
@@ -2424,6 +2455,12 @@
             <w:pPr>
               <w:pStyle w:val="PSI-Normal"/>
             </w:pPr>
+            <w:r>
+              <w:t>20</w:t>
+            </w:r>
+            <w:r>
+              <w:t>/10/18</w:t>
+            </w:r>
           </w:p>
         </w:tc>
       </w:tr>
@@ -2441,7 +2478,7 @@
               <w:pStyle w:val="PSI-Normal"/>
             </w:pPr>
             <w:r>
-              <w:t>Diagrama de Clases</w:t>
+              <w:t xml:space="preserve">Diseño Lógico </w:t>
             </w:r>
           </w:p>
         </w:tc>
@@ -2454,7 +2491,7 @@
               <w:pStyle w:val="PSI-Normal"/>
             </w:pPr>
             <w:r>
-              <w:t>Nicolás Sartini</w:t>
+              <w:t>Francisco Estrada</w:t>
             </w:r>
           </w:p>
         </w:tc>
@@ -2467,10 +2504,7 @@
               <w:pStyle w:val="PSI-Normal"/>
             </w:pPr>
             <w:r>
-              <w:t xml:space="preserve">Fabricio González y </w:t>
-            </w:r>
-            <w:r>
-              <w:t>Francisco Estrada</w:t>
+              <w:t>Fabricio González</w:t>
             </w:r>
           </w:p>
         </w:tc>
@@ -2483,6 +2517,12 @@
             <w:pPr>
               <w:pStyle w:val="PSI-Normal"/>
             </w:pPr>
+            <w:r>
+              <w:t>20</w:t>
+            </w:r>
+            <w:r>
+              <w:t>/10/18</w:t>
+            </w:r>
           </w:p>
         </w:tc>
         <w:tc>
@@ -2494,6 +2534,12 @@
             <w:pPr>
               <w:pStyle w:val="PSI-Normal"/>
             </w:pPr>
+            <w:r>
+              <w:t>21</w:t>
+            </w:r>
+            <w:r>
+              <w:t>/10/18</w:t>
+            </w:r>
           </w:p>
         </w:tc>
       </w:tr>
@@ -2511,10 +2557,7 @@
               <w:pStyle w:val="PSI-Normal"/>
             </w:pPr>
             <w:r>
-              <w:t xml:space="preserve">Documento </w:t>
-            </w:r>
-            <w:r>
-              <w:t>Modelo de Datos</w:t>
+              <w:t>Diagrama de Clases</w:t>
             </w:r>
           </w:p>
         </w:tc>
@@ -2540,7 +2583,7 @@
               <w:pStyle w:val="PSI-Normal"/>
             </w:pPr>
             <w:r>
-              <w:t>Francisco Estrada</w:t>
+              <w:t>Fabricio González y Francisco Estrada</w:t>
             </w:r>
           </w:p>
         </w:tc>
@@ -2553,6 +2596,15 @@
             <w:pPr>
               <w:pStyle w:val="PSI-Normal"/>
             </w:pPr>
+            <w:r>
+              <w:t>1</w:t>
+            </w:r>
+            <w:r>
+              <w:t>8</w:t>
+            </w:r>
+            <w:r>
+              <w:t>/10/18</w:t>
+            </w:r>
           </w:p>
         </w:tc>
         <w:tc>
@@ -2564,6 +2616,12 @@
             <w:pPr>
               <w:pStyle w:val="PSI-Normal"/>
             </w:pPr>
+            <w:r>
+              <w:t>20</w:t>
+            </w:r>
+            <w:r>
+              <w:t>/10/18</w:t>
+            </w:r>
           </w:p>
         </w:tc>
       </w:tr>
@@ -2581,7 +2639,7 @@
               <w:pStyle w:val="PSI-Normal"/>
             </w:pPr>
             <w:r>
-              <w:t>Implementación de la BD</w:t>
+              <w:t>Documento Modelo de Datos</w:t>
             </w:r>
           </w:p>
         </w:tc>
@@ -2594,20 +2652,20 @@
               <w:pStyle w:val="PSI-Normal"/>
             </w:pPr>
             <w:r>
+              <w:t>Nicolás Sartini</w:t>
+            </w:r>
+          </w:p>
+        </w:tc>
+        <w:tc>
+          <w:tcPr>
+            <w:tcW w:w="1370" w:type="dxa"/>
+          </w:tcPr>
+          <w:p>
+            <w:pPr>
+              <w:pStyle w:val="PSI-Normal"/>
+            </w:pPr>
+            <w:r>
               <w:t>Francisco Estrada</w:t>
-            </w:r>
-          </w:p>
-        </w:tc>
-        <w:tc>
-          <w:tcPr>
-            <w:tcW w:w="1370" w:type="dxa"/>
-          </w:tcPr>
-          <w:p>
-            <w:pPr>
-              <w:pStyle w:val="PSI-Normal"/>
-            </w:pPr>
-            <w:r>
-              <w:t>Fabricio González</w:t>
             </w:r>
           </w:p>
         </w:tc>
@@ -2620,6 +2678,9 @@
             <w:pPr>
               <w:pStyle w:val="PSI-Normal"/>
             </w:pPr>
+            <w:r>
+              <w:t>17/10/18</w:t>
+            </w:r>
           </w:p>
         </w:tc>
         <w:tc>
@@ -2631,6 +2692,12 @@
             <w:pPr>
               <w:pStyle w:val="PSI-Normal"/>
             </w:pPr>
+            <w:r>
+              <w:t>22</w:t>
+            </w:r>
+            <w:r>
+              <w:t>/10/18</w:t>
+            </w:r>
           </w:p>
         </w:tc>
       </w:tr>
@@ -2648,13 +2715,7 @@
               <w:pStyle w:val="PSI-Normal"/>
             </w:pPr>
             <w:r>
-              <w:t xml:space="preserve">Priorización de </w:t>
-            </w:r>
-            <w:r>
-              <w:t xml:space="preserve">los </w:t>
-            </w:r>
-            <w:r>
-              <w:t>CU</w:t>
+              <w:t>Implementación de la BD</w:t>
             </w:r>
           </w:p>
         </w:tc>
@@ -2667,20 +2728,20 @@
               <w:pStyle w:val="PSI-Normal"/>
             </w:pPr>
             <w:r>
+              <w:t>Francisco Estrada</w:t>
+            </w:r>
+          </w:p>
+        </w:tc>
+        <w:tc>
+          <w:tcPr>
+            <w:tcW w:w="1370" w:type="dxa"/>
+          </w:tcPr>
+          <w:p>
+            <w:pPr>
+              <w:pStyle w:val="PSI-Normal"/>
+            </w:pPr>
+            <w:r>
               <w:t>Fabricio González</w:t>
-            </w:r>
-          </w:p>
-        </w:tc>
-        <w:tc>
-          <w:tcPr>
-            <w:tcW w:w="1370" w:type="dxa"/>
-          </w:tcPr>
-          <w:p>
-            <w:pPr>
-              <w:pStyle w:val="PSI-Normal"/>
-            </w:pPr>
-            <w:r>
-              <w:t>Nicolás Sartini</w:t>
             </w:r>
           </w:p>
         </w:tc>
@@ -2693,6 +2754,12 @@
             <w:pPr>
               <w:pStyle w:val="PSI-Normal"/>
             </w:pPr>
+            <w:r>
+              <w:t>21</w:t>
+            </w:r>
+            <w:r>
+              <w:t>/10/18</w:t>
+            </w:r>
           </w:p>
         </w:tc>
         <w:tc>
@@ -2704,6 +2771,12 @@
             <w:pPr>
               <w:pStyle w:val="PSI-Normal"/>
             </w:pPr>
+            <w:r>
+              <w:t>22</w:t>
+            </w:r>
+            <w:r>
+              <w:t>/10/18</w:t>
+            </w:r>
           </w:p>
         </w:tc>
       </w:tr>
@@ -2721,7 +2794,7 @@
               <w:pStyle w:val="PSI-Normal"/>
             </w:pPr>
             <w:r>
-              <w:t>Implementación de un ABM</w:t>
+              <w:t>Priorización de los CU</w:t>
             </w:r>
           </w:p>
         </w:tc>
@@ -2747,7 +2820,7 @@
               <w:pStyle w:val="PSI-Normal"/>
             </w:pPr>
             <w:r>
-              <w:t>Francisco Estrada</w:t>
+              <w:t>Nicolás Sartini</w:t>
             </w:r>
           </w:p>
         </w:tc>
@@ -2760,6 +2833,15 @@
             <w:pPr>
               <w:pStyle w:val="PSI-Normal"/>
             </w:pPr>
+            <w:r>
+              <w:t>1</w:t>
+            </w:r>
+            <w:r>
+              <w:t>8</w:t>
+            </w:r>
+            <w:r>
+              <w:t>/10/18</w:t>
+            </w:r>
           </w:p>
         </w:tc>
         <w:tc>
@@ -2771,6 +2853,15 @@
             <w:pPr>
               <w:pStyle w:val="PSI-Normal"/>
             </w:pPr>
+            <w:r>
+              <w:t>1</w:t>
+            </w:r>
+            <w:r>
+              <w:t>9</w:t>
+            </w:r>
+            <w:r>
+              <w:t>/10/18</w:t>
+            </w:r>
           </w:p>
         </w:tc>
       </w:tr>
@@ -2788,7 +2879,7 @@
               <w:pStyle w:val="PSI-Normal"/>
             </w:pPr>
             <w:r>
-              <w:t>Especificación de tres CU (los más críticos)</w:t>
+              <w:t>Implementación de un ABM</w:t>
             </w:r>
           </w:p>
         </w:tc>
@@ -2801,7 +2892,7 @@
               <w:pStyle w:val="PSI-Normal"/>
             </w:pPr>
             <w:r>
-              <w:t>Nicolás Sartini</w:t>
+              <w:t>Fabricio González</w:t>
             </w:r>
           </w:p>
         </w:tc>
@@ -2814,7 +2905,7 @@
               <w:pStyle w:val="PSI-Normal"/>
             </w:pPr>
             <w:r>
-              <w:t>----------------</w:t>
+              <w:t>Francisco Estrada</w:t>
             </w:r>
           </w:p>
         </w:tc>
@@ -2827,6 +2918,12 @@
             <w:pPr>
               <w:pStyle w:val="PSI-Normal"/>
             </w:pPr>
+            <w:r>
+              <w:t>22</w:t>
+            </w:r>
+            <w:r>
+              <w:t>/10/18</w:t>
+            </w:r>
           </w:p>
         </w:tc>
         <w:tc>
@@ -2838,6 +2935,12 @@
             <w:pPr>
               <w:pStyle w:val="PSI-Normal"/>
             </w:pPr>
+            <w:r>
+              <w:t>24</w:t>
+            </w:r>
+            <w:r>
+              <w:t>/10/18</w:t>
+            </w:r>
           </w:p>
         </w:tc>
       </w:tr>
@@ -2855,7 +2958,7 @@
               <w:pStyle w:val="PSI-Normal"/>
             </w:pPr>
             <w:r>
-              <w:t>Estimación</w:t>
+              <w:t>Especificación de tres CU (los más críticos)</w:t>
             </w:r>
           </w:p>
         </w:tc>
@@ -2868,7 +2971,7 @@
               <w:pStyle w:val="PSI-Normal"/>
             </w:pPr>
             <w:r>
-              <w:t>Fabricio González</w:t>
+              <w:t>Nicolás Sartini</w:t>
             </w:r>
           </w:p>
         </w:tc>
@@ -2894,6 +2997,15 @@
             <w:pPr>
               <w:pStyle w:val="PSI-Normal"/>
             </w:pPr>
+            <w:r>
+              <w:t>1</w:t>
+            </w:r>
+            <w:r>
+              <w:t>9</w:t>
+            </w:r>
+            <w:r>
+              <w:t>/10/18</w:t>
+            </w:r>
           </w:p>
         </w:tc>
         <w:tc>
@@ -2905,6 +3017,12 @@
             <w:pPr>
               <w:pStyle w:val="PSI-Normal"/>
             </w:pPr>
+            <w:r>
+              <w:t>21</w:t>
+            </w:r>
+            <w:r>
+              <w:t>/10/18</w:t>
+            </w:r>
           </w:p>
         </w:tc>
       </w:tr>
@@ -2922,7 +3040,7 @@
               <w:pStyle w:val="PSI-Normal"/>
             </w:pPr>
             <w:r>
-              <w:t>Presentación de iteraciones anteriores, Modelo de Datos y CU especificados</w:t>
+              <w:t>Estimación</w:t>
             </w:r>
           </w:p>
         </w:tc>
@@ -2948,7 +3066,7 @@
               <w:pStyle w:val="PSI-Normal"/>
             </w:pPr>
             <w:r>
-              <w:t>Nicolás Sartini</w:t>
+              <w:t>----------------</w:t>
             </w:r>
           </w:p>
         </w:tc>
@@ -2961,6 +3079,12 @@
             <w:pPr>
               <w:pStyle w:val="PSI-Normal"/>
             </w:pPr>
+            <w:r>
+              <w:t>24</w:t>
+            </w:r>
+            <w:r>
+              <w:t>/10/18</w:t>
+            </w:r>
           </w:p>
         </w:tc>
         <w:tc>
@@ -2972,6 +3096,93 @@
             <w:pPr>
               <w:pStyle w:val="PSI-Normal"/>
             </w:pPr>
+            <w:r>
+              <w:t>25</w:t>
+            </w:r>
+            <w:r>
+              <w:t>/10/18</w:t>
+            </w:r>
+          </w:p>
+        </w:tc>
+      </w:tr>
+      <w:tr>
+        <w:trPr>
+          <w:jc w:val="center"/>
+        </w:trPr>
+        <w:tc>
+          <w:tcPr>
+            <w:tcW w:w="4395" w:type="dxa"/>
+            <w:vAlign w:val="center"/>
+          </w:tcPr>
+          <w:p>
+            <w:pPr>
+              <w:pStyle w:val="PSI-Normal"/>
+            </w:pPr>
+            <w:r>
+              <w:t>Presentación de iteraciones anteriores, Modelo de Datos y CU especificados</w:t>
+            </w:r>
+          </w:p>
+        </w:tc>
+        <w:tc>
+          <w:tcPr>
+            <w:tcW w:w="1788" w:type="dxa"/>
+          </w:tcPr>
+          <w:p>
+            <w:pPr>
+              <w:pStyle w:val="PSI-Normal"/>
+            </w:pPr>
+            <w:r>
+              <w:t>Fabricio González</w:t>
+            </w:r>
+          </w:p>
+        </w:tc>
+        <w:tc>
+          <w:tcPr>
+            <w:tcW w:w="1370" w:type="dxa"/>
+          </w:tcPr>
+          <w:p>
+            <w:pPr>
+              <w:pStyle w:val="PSI-Normal"/>
+            </w:pPr>
+            <w:r>
+              <w:t>Nicolás Sartini</w:t>
+            </w:r>
+          </w:p>
+        </w:tc>
+        <w:tc>
+          <w:tcPr>
+            <w:tcW w:w="1134" w:type="dxa"/>
+            <w:vAlign w:val="center"/>
+          </w:tcPr>
+          <w:p>
+            <w:pPr>
+              <w:pStyle w:val="PSI-Normal"/>
+            </w:pPr>
+            <w:r>
+              <w:t>25</w:t>
+            </w:r>
+            <w:r>
+              <w:t>/10/18</w:t>
+            </w:r>
+          </w:p>
+        </w:tc>
+        <w:tc>
+          <w:tcPr>
+            <w:tcW w:w="1133" w:type="dxa"/>
+            <w:vAlign w:val="center"/>
+          </w:tcPr>
+          <w:p>
+            <w:pPr>
+              <w:pStyle w:val="PSI-Normal"/>
+            </w:pPr>
+            <w:r>
+              <w:t>26</w:t>
+            </w:r>
+            <w:bookmarkStart w:id="6" w:name="_GoBack"/>
+            <w:bookmarkEnd w:id="6"/>
+            <w:r>
+              <w:t>/10/18</w:t>
+            </w:r>
           </w:p>
         </w:tc>
       </w:tr>
@@ -3069,6 +3280,7 @@
       </w:pPr>
       <w:bookmarkStart w:id="8" w:name="_Toc257627937"/>
       <w:r>
+        <w:lastRenderedPageBreak/>
         <w:t>Evaluación</w:t>
       </w:r>
       <w:r>
@@ -5345,6 +5557,7 @@
     <w:lsdException w:name="HTML Sample" w:semiHidden="1" w:unhideWhenUsed="1"/>
     <w:lsdException w:name="HTML Typewriter" w:semiHidden="1" w:unhideWhenUsed="1"/>
     <w:lsdException w:name="HTML Variable" w:semiHidden="1" w:unhideWhenUsed="1"/>
+    <w:lsdException w:name="Normal Table" w:semiHidden="1" w:unhideWhenUsed="1"/>
     <w:lsdException w:name="annotation subject" w:semiHidden="1" w:unhideWhenUsed="1"/>
     <w:lsdException w:name="No List" w:semiHidden="1" w:unhideWhenUsed="1"/>
     <w:lsdException w:name="Outline List 1" w:semiHidden="1" w:unhideWhenUsed="1"/>
@@ -5388,8 +5601,10 @@
     <w:lsdException w:name="Table Elegant" w:semiHidden="1" w:unhideWhenUsed="1"/>
     <w:lsdException w:name="Table Professional" w:semiHidden="1" w:unhideWhenUsed="1"/>
     <w:lsdException w:name="Table Subtle 1" w:semiHidden="1" w:unhideWhenUsed="1"/>
+    <w:lsdException w:name="Table Subtle 2" w:semiHidden="1" w:unhideWhenUsed="1"/>
     <w:lsdException w:name="Table Web 1" w:semiHidden="1" w:unhideWhenUsed="1"/>
     <w:lsdException w:name="Table Web 2" w:semiHidden="1" w:unhideWhenUsed="1"/>
+    <w:lsdException w:name="Table Web 3" w:semiHidden="1" w:unhideWhenUsed="1"/>
     <w:lsdException w:name="Balloon Text" w:semiHidden="1" w:unhideWhenUsed="1"/>
     <w:lsdException w:name="Table Grid" w:uiPriority="0"/>
     <w:lsdException w:name="Table Theme" w:semiHidden="1" w:unhideWhenUsed="1"/>
@@ -6675,7 +6890,7 @@
 </file>
 
 <file path=customXml/itemProps2.xml><?xml version="1.0" encoding="utf-8"?>
-<ds:datastoreItem xmlns:ds="http://schemas.openxmlformats.org/officeDocument/2006/customXml" ds:itemID="{50F0176D-C826-4397-94EC-527C2E9B217B}">
+<ds:datastoreItem xmlns:ds="http://schemas.openxmlformats.org/officeDocument/2006/customXml" ds:itemID="{3747015E-5D6F-41D7-84D8-0AB3175549FF}">
   <ds:schemaRefs>
     <ds:schemaRef ds:uri="http://schemas.openxmlformats.org/officeDocument/2006/bibliography"/>
   </ds:schemaRefs>

</xml_diff>

<commit_message>
Corrección de documentos de referencia
</commit_message>
<xml_diff>
--- a/Elaboración/Plan de Iteración 4 - Elaboracion.docx
+++ b/Elaboración/Plan de Iteración 4 - Elaboracion.docx
@@ -1814,10 +1814,21 @@
         </w:numPr>
       </w:pPr>
       <w:r>
-        <w:t>Especificación de Requerimientos</w:t>
+        <w:t xml:space="preserve">Especificación de </w:t>
       </w:r>
       <w:r>
-        <w:t xml:space="preserve"> (refinación).</w:t>
+        <w:t>Casos de Uso</w:t>
+      </w:r>
+      <w:r>
+        <w:t xml:space="preserve"> </w:t>
+      </w:r>
+      <w:r>
+        <w:t xml:space="preserve">con priorización </w:t>
+      </w:r>
+      <w:bookmarkStart w:id="5" w:name="_GoBack"/>
+      <w:bookmarkEnd w:id="5"/>
+      <w:r>
+        <w:t>(refinación).</w:t>
       </w:r>
     </w:p>
     <w:p>
@@ -1829,10 +1840,10 @@
         </w:numPr>
       </w:pPr>
       <w:r>
-        <w:t>Modelo de Casos de Uso</w:t>
+        <w:t xml:space="preserve">Modelo de </w:t>
       </w:r>
       <w:r>
-        <w:t xml:space="preserve"> (refinación).</w:t>
+        <w:t>datos.</w:t>
       </w:r>
     </w:p>
     <w:p>
@@ -1853,39 +1864,7 @@
     <w:p>
       <w:pPr>
         <w:pStyle w:val="PSI-Normal"/>
-        <w:ind w:left="720" w:firstLine="0"/>
-      </w:pPr>
-      <w:r>
-        <w:t>Informe de Riesgos.</w:t>
-      </w:r>
-    </w:p>
-    <w:p>
-      <w:pPr>
-        <w:pStyle w:val="PSI-Normal"/>
-        <w:numPr>
-          <w:ilvl w:val="0"/>
-          <w:numId w:val="14"/>
-        </w:numPr>
-      </w:pPr>
-      <w:r>
-        <w:t>Seguimiento de Riesgos.</w:t>
-      </w:r>
-    </w:p>
-    <w:p>
-      <w:pPr>
-        <w:pStyle w:val="PSI-Normal"/>
-        <w:numPr>
-          <w:ilvl w:val="0"/>
-          <w:numId w:val="14"/>
-        </w:numPr>
-      </w:pPr>
-      <w:r>
-        <w:t>Plan de Calidad.</w:t>
-      </w:r>
-    </w:p>
-    <w:p>
-      <w:pPr>
-        <w:pStyle w:val="PSI-Normal"/>
+        <w:ind w:left="0" w:firstLine="0"/>
       </w:pPr>
       <w:r>
         <w:t xml:space="preserve">Además, </w:t>
@@ -1897,7 +1876,10 @@
         <w:t>esta</w:t>
       </w:r>
       <w:r>
-        <w:t xml:space="preserve"> etapa se construirán Prototipos de interfaz.</w:t>
+        <w:t xml:space="preserve"> etapa se construirá</w:t>
+      </w:r>
+      <w:r>
+        <w:t xml:space="preserve"> al menos un ABM sencillo.</w:t>
       </w:r>
     </w:p>
     <w:p>
@@ -1925,12 +1907,12 @@
       <w:pPr>
         <w:pStyle w:val="PSI-Ttulo1"/>
       </w:pPr>
-      <w:bookmarkStart w:id="5" w:name="_Toc524289898"/>
+      <w:bookmarkStart w:id="6" w:name="_Toc524289898"/>
       <w:r>
         <w:lastRenderedPageBreak/>
         <w:t>Planificación</w:t>
       </w:r>
-      <w:bookmarkEnd w:id="5"/>
+      <w:bookmarkEnd w:id="6"/>
     </w:p>
     <w:p>
       <w:pPr>
@@ -2295,10 +2277,7 @@
               <w:pStyle w:val="PSI-Normal"/>
             </w:pPr>
             <w:r>
-              <w:t>24</w:t>
-            </w:r>
-            <w:r>
-              <w:t>/10/18</w:t>
+              <w:t>24/10/18</w:t>
             </w:r>
           </w:p>
         </w:tc>
@@ -2371,13 +2350,7 @@
               <w:pStyle w:val="PSI-Normal"/>
             </w:pPr>
             <w:r>
-              <w:t>1</w:t>
-            </w:r>
-            <w:r>
-              <w:t>8</w:t>
-            </w:r>
-            <w:r>
-              <w:t>/10/18</w:t>
+              <w:t>18/10/18</w:t>
             </w:r>
           </w:p>
         </w:tc>
@@ -2436,13 +2409,7 @@
               <w:pStyle w:val="PSI-Normal"/>
             </w:pPr>
             <w:r>
-              <w:t>1</w:t>
-            </w:r>
-            <w:r>
-              <w:t>8</w:t>
-            </w:r>
-            <w:r>
-              <w:t>/10/18</w:t>
+              <w:t>18/10/18</w:t>
             </w:r>
           </w:p>
         </w:tc>
@@ -2456,10 +2423,7 @@
               <w:pStyle w:val="PSI-Normal"/>
             </w:pPr>
             <w:r>
-              <w:t>20</w:t>
-            </w:r>
-            <w:r>
-              <w:t>/10/18</w:t>
+              <w:t>20/10/18</w:t>
             </w:r>
           </w:p>
         </w:tc>
@@ -2518,10 +2482,7 @@
               <w:pStyle w:val="PSI-Normal"/>
             </w:pPr>
             <w:r>
-              <w:t>20</w:t>
-            </w:r>
-            <w:r>
-              <w:t>/10/18</w:t>
+              <w:t>20/10/18</w:t>
             </w:r>
           </w:p>
         </w:tc>
@@ -2535,10 +2496,7 @@
               <w:pStyle w:val="PSI-Normal"/>
             </w:pPr>
             <w:r>
-              <w:t>21</w:t>
-            </w:r>
-            <w:r>
-              <w:t>/10/18</w:t>
+              <w:t>21/10/18</w:t>
             </w:r>
           </w:p>
         </w:tc>
@@ -2597,13 +2555,7 @@
               <w:pStyle w:val="PSI-Normal"/>
             </w:pPr>
             <w:r>
-              <w:t>1</w:t>
-            </w:r>
-            <w:r>
-              <w:t>8</w:t>
-            </w:r>
-            <w:r>
-              <w:t>/10/18</w:t>
+              <w:t>18/10/18</w:t>
             </w:r>
           </w:p>
         </w:tc>
@@ -2617,10 +2569,7 @@
               <w:pStyle w:val="PSI-Normal"/>
             </w:pPr>
             <w:r>
-              <w:t>20</w:t>
-            </w:r>
-            <w:r>
-              <w:t>/10/18</w:t>
+              <w:t>20/10/18</w:t>
             </w:r>
           </w:p>
         </w:tc>
@@ -2693,10 +2642,7 @@
               <w:pStyle w:val="PSI-Normal"/>
             </w:pPr>
             <w:r>
-              <w:t>22</w:t>
-            </w:r>
-            <w:r>
-              <w:t>/10/18</w:t>
+              <w:t>22/10/18</w:t>
             </w:r>
           </w:p>
         </w:tc>
@@ -2755,10 +2701,7 @@
               <w:pStyle w:val="PSI-Normal"/>
             </w:pPr>
             <w:r>
-              <w:t>21</w:t>
-            </w:r>
-            <w:r>
-              <w:t>/10/18</w:t>
+              <w:t>21/10/18</w:t>
             </w:r>
           </w:p>
         </w:tc>
@@ -2772,10 +2715,7 @@
               <w:pStyle w:val="PSI-Normal"/>
             </w:pPr>
             <w:r>
-              <w:t>22</w:t>
-            </w:r>
-            <w:r>
-              <w:t>/10/18</w:t>
+              <w:t>22/10/18</w:t>
             </w:r>
           </w:p>
         </w:tc>
@@ -2834,13 +2774,7 @@
               <w:pStyle w:val="PSI-Normal"/>
             </w:pPr>
             <w:r>
-              <w:t>1</w:t>
-            </w:r>
-            <w:r>
-              <w:t>8</w:t>
-            </w:r>
-            <w:r>
-              <w:t>/10/18</w:t>
+              <w:t>18/10/18</w:t>
             </w:r>
           </w:p>
         </w:tc>
@@ -2854,13 +2788,7 @@
               <w:pStyle w:val="PSI-Normal"/>
             </w:pPr>
             <w:r>
-              <w:t>1</w:t>
-            </w:r>
-            <w:r>
-              <w:t>9</w:t>
-            </w:r>
-            <w:r>
-              <w:t>/10/18</w:t>
+              <w:t>19/10/18</w:t>
             </w:r>
           </w:p>
         </w:tc>
@@ -2919,10 +2847,7 @@
               <w:pStyle w:val="PSI-Normal"/>
             </w:pPr>
             <w:r>
-              <w:t>22</w:t>
-            </w:r>
-            <w:r>
-              <w:t>/10/18</w:t>
+              <w:t>22/10/18</w:t>
             </w:r>
           </w:p>
         </w:tc>
@@ -2936,10 +2861,7 @@
               <w:pStyle w:val="PSI-Normal"/>
             </w:pPr>
             <w:r>
-              <w:t>24</w:t>
-            </w:r>
-            <w:r>
-              <w:t>/10/18</w:t>
+              <w:t>24/10/18</w:t>
             </w:r>
           </w:p>
         </w:tc>
@@ -2998,13 +2920,7 @@
               <w:pStyle w:val="PSI-Normal"/>
             </w:pPr>
             <w:r>
-              <w:t>1</w:t>
-            </w:r>
-            <w:r>
-              <w:t>9</w:t>
-            </w:r>
-            <w:r>
-              <w:t>/10/18</w:t>
+              <w:t>19/10/18</w:t>
             </w:r>
           </w:p>
         </w:tc>
@@ -3018,10 +2934,7 @@
               <w:pStyle w:val="PSI-Normal"/>
             </w:pPr>
             <w:r>
-              <w:t>21</w:t>
-            </w:r>
-            <w:r>
-              <w:t>/10/18</w:t>
+              <w:t>21/10/18</w:t>
             </w:r>
           </w:p>
         </w:tc>
@@ -3080,10 +2993,7 @@
               <w:pStyle w:val="PSI-Normal"/>
             </w:pPr>
             <w:r>
-              <w:t>24</w:t>
-            </w:r>
-            <w:r>
-              <w:t>/10/18</w:t>
+              <w:t>24/10/18</w:t>
             </w:r>
           </w:p>
         </w:tc>
@@ -3097,10 +3007,7 @@
               <w:pStyle w:val="PSI-Normal"/>
             </w:pPr>
             <w:r>
-              <w:t>25</w:t>
-            </w:r>
-            <w:r>
-              <w:t>/10/18</w:t>
+              <w:t>25/10/18</w:t>
             </w:r>
           </w:p>
         </w:tc>
@@ -3159,10 +3066,7 @@
               <w:pStyle w:val="PSI-Normal"/>
             </w:pPr>
             <w:r>
-              <w:t>25</w:t>
-            </w:r>
-            <w:r>
-              <w:t>/10/18</w:t>
+              <w:t>25/10/18</w:t>
             </w:r>
           </w:p>
         </w:tc>
@@ -3176,12 +3080,7 @@
               <w:pStyle w:val="PSI-Normal"/>
             </w:pPr>
             <w:r>
-              <w:t>26</w:t>
-            </w:r>
-            <w:bookmarkStart w:id="6" w:name="_GoBack"/>
-            <w:bookmarkEnd w:id="6"/>
-            <w:r>
-              <w:t>/10/18</w:t>
+              <w:t>26/10/18</w:t>
             </w:r>
           </w:p>
         </w:tc>
@@ -6890,7 +6789,7 @@
 </file>
 
 <file path=customXml/itemProps2.xml><?xml version="1.0" encoding="utf-8"?>
-<ds:datastoreItem xmlns:ds="http://schemas.openxmlformats.org/officeDocument/2006/customXml" ds:itemID="{3747015E-5D6F-41D7-84D8-0AB3175549FF}">
+<ds:datastoreItem xmlns:ds="http://schemas.openxmlformats.org/officeDocument/2006/customXml" ds:itemID="{E53F7EA2-A8CD-481B-9402-2C8EF4ABD6FA}">
   <ds:schemaRefs>
     <ds:schemaRef ds:uri="http://schemas.openxmlformats.org/officeDocument/2006/bibliography"/>
   </ds:schemaRefs>

</xml_diff>